<commit_message>
Add template files - Add New ARN Change form.docx (new template) - Add Request for Change of Broker.docx (old template) - Both templates are required for the application to function properly
</commit_message>
<xml_diff>
--- a/New ARN Change form.docx
+++ b/New ARN Change form.docx
@@ -822,20 +822,6 @@
                               </w:rPr>
                               <w:t>ARN Name:</w:t>
                             </w:r>
-                            <w:r>
-                              <w:rPr>
-                                <w:sz w:val="20"/>
-                                <w:szCs w:val="20"/>
-                              </w:rPr>
-                              <w:br/>
-                            </w:r>
-                            <w:r>
-                              <w:rPr>
-                                <w:sz w:val="20"/>
-                                <w:szCs w:val="20"/>
-                              </w:rPr>
-                              <w:t>(Mandatory)</w:t>
-                            </w:r>
                           </w:p>
                           <w:p>
                             <w:pPr>
@@ -878,8 +864,31 @@
                                 <w:sz w:val="20"/>
                                 <w:szCs w:val="20"/>
                               </w:rPr>
-                              <w:t>(Mandatory)</w:t>
+                              <w:t>Signature of ARN/ EUIN Holder:</w:t>
                             </w:r>
+                            <w:r>
+                              <w:rPr>
+                                <w:sz w:val="20"/>
+                                <w:szCs w:val="20"/>
+                              </w:rPr>
+                              <w:t xml:space="preserve"> </w:t>
+                            </w:r>
+                          </w:p>
+                          <w:p>
+                            <w:pPr>
+                              <w:rPr>
+                                <w:sz w:val="20"/>
+                                <w:szCs w:val="20"/>
+                              </w:rPr>
+                            </w:pPr>
+                          </w:p>
+                          <w:p>
+                            <w:pPr>
+                              <w:rPr>
+                                <w:sz w:val="20"/>
+                                <w:szCs w:val="20"/>
+                              </w:rPr>
+                            </w:pPr>
                           </w:p>
                           <w:p>
                             <w:pPr>
@@ -893,59 +902,30 @@
                                 <w:sz w:val="20"/>
                                 <w:szCs w:val="20"/>
                               </w:rPr>
-                              <w:t>Signature of ARN/ EUIN Holder:</w:t>
+                              <w:t>Ajath Anjanappa</w:t>
                             </w:r>
                             <w:r>
                               <w:rPr>
                                 <w:sz w:val="20"/>
                                 <w:szCs w:val="20"/>
                               </w:rPr>
-                              <w:t xml:space="preserve"> </w:t>
+                              <w:br/>
+                              <w:t>CEO</w:t>
                             </w:r>
                             <w:r>
                               <w:rPr>
                                 <w:sz w:val="20"/>
                                 <w:szCs w:val="20"/>
                               </w:rPr>
-                              <w:t>(Mandatory)</w:t>
-                            </w:r>
-                          </w:p>
-                          <w:p>
-                            <w:pPr>
-                              <w:rPr>
-                                <w:sz w:val="20"/>
-                                <w:szCs w:val="20"/>
-                              </w:rPr>
-                            </w:pPr>
-                            <w:r>
-                              <w:rPr>
-                                <w:sz w:val="20"/>
-                                <w:szCs w:val="20"/>
-                              </w:rPr>
-                              <w:t>(Name, Designation, Employee code of new distributor (if non</w:t>
+                              <w:br/>
                             </w:r>
                             <w:r>
                               <w:rPr>
                                 <w:sz w:val="20"/>
                                 <w:szCs w:val="20"/>
                               </w:rPr>
-                              <w:t xml:space="preserve"> </w:t>
+                              <w:t>E588234</w:t>
                             </w:r>
-                            <w:r>
-                              <w:rPr>
-                                <w:sz w:val="20"/>
-                                <w:szCs w:val="20"/>
-                              </w:rPr>
-                              <w:t>individual)</w:t>
-                            </w:r>
-                          </w:p>
-                          <w:p>
-                            <w:pPr>
-                              <w:rPr>
-                                <w:sz w:val="20"/>
-                                <w:szCs w:val="20"/>
-                              </w:rPr>
-                            </w:pPr>
                           </w:p>
                         </w:txbxContent>
                       </wps:txbx>
@@ -983,20 +963,6 @@
                           <w:szCs w:val="20"/>
                         </w:rPr>
                         <w:t>ARN Name:</w:t>
-                      </w:r>
-                      <w:r>
-                        <w:rPr>
-                          <w:sz w:val="20"/>
-                          <w:szCs w:val="20"/>
-                        </w:rPr>
-                        <w:br/>
-                      </w:r>
-                      <w:r>
-                        <w:rPr>
-                          <w:sz w:val="20"/>
-                          <w:szCs w:val="20"/>
-                        </w:rPr>
-                        <w:t>(Mandatory)</w:t>
                       </w:r>
                     </w:p>
                     <w:p>
@@ -1040,8 +1006,31 @@
                           <w:sz w:val="20"/>
                           <w:szCs w:val="20"/>
                         </w:rPr>
-                        <w:t>(Mandatory)</w:t>
+                        <w:t>Signature of ARN/ EUIN Holder:</w:t>
                       </w:r>
+                      <w:r>
+                        <w:rPr>
+                          <w:sz w:val="20"/>
+                          <w:szCs w:val="20"/>
+                        </w:rPr>
+                        <w:t xml:space="preserve"> </w:t>
+                      </w:r>
+                    </w:p>
+                    <w:p>
+                      <w:pPr>
+                        <w:rPr>
+                          <w:sz w:val="20"/>
+                          <w:szCs w:val="20"/>
+                        </w:rPr>
+                      </w:pPr>
+                    </w:p>
+                    <w:p>
+                      <w:pPr>
+                        <w:rPr>
+                          <w:sz w:val="20"/>
+                          <w:szCs w:val="20"/>
+                        </w:rPr>
+                      </w:pPr>
                     </w:p>
                     <w:p>
                       <w:pPr>
@@ -1055,59 +1044,30 @@
                           <w:sz w:val="20"/>
                           <w:szCs w:val="20"/>
                         </w:rPr>
-                        <w:t>Signature of ARN/ EUIN Holder:</w:t>
+                        <w:t>Ajath Anjanappa</w:t>
                       </w:r>
                       <w:r>
                         <w:rPr>
                           <w:sz w:val="20"/>
                           <w:szCs w:val="20"/>
                         </w:rPr>
-                        <w:t xml:space="preserve"> </w:t>
+                        <w:br/>
+                        <w:t>CEO</w:t>
                       </w:r>
                       <w:r>
                         <w:rPr>
                           <w:sz w:val="20"/>
                           <w:szCs w:val="20"/>
                         </w:rPr>
-                        <w:t>(Mandatory)</w:t>
-                      </w:r>
-                    </w:p>
-                    <w:p>
-                      <w:pPr>
-                        <w:rPr>
-                          <w:sz w:val="20"/>
-                          <w:szCs w:val="20"/>
-                        </w:rPr>
-                      </w:pPr>
-                      <w:r>
-                        <w:rPr>
-                          <w:sz w:val="20"/>
-                          <w:szCs w:val="20"/>
-                        </w:rPr>
-                        <w:t>(Name, Designation, Employee code of new distributor (if non</w:t>
+                        <w:br/>
                       </w:r>
                       <w:r>
                         <w:rPr>
                           <w:sz w:val="20"/>
                           <w:szCs w:val="20"/>
                         </w:rPr>
-                        <w:t xml:space="preserve"> </w:t>
+                        <w:t>E588234</w:t>
                       </w:r>
-                      <w:r>
-                        <w:rPr>
-                          <w:sz w:val="20"/>
-                          <w:szCs w:val="20"/>
-                        </w:rPr>
-                        <w:t>individual)</w:t>
-                      </w:r>
-                    </w:p>
-                    <w:p>
-                      <w:pPr>
-                        <w:rPr>
-                          <w:sz w:val="20"/>
-                          <w:szCs w:val="20"/>
-                        </w:rPr>
-                      </w:pPr>
                     </w:p>
                   </w:txbxContent>
                 </v:textbox>
@@ -1130,13 +1090,6 @@
         </w:rPr>
         <w:br/>
       </w:r>
-      <w:r>
-        <w:rPr>
-          <w:sz w:val="20"/>
-          <w:szCs w:val="20"/>
-        </w:rPr>
-        <w:t>(Mandatory)</w:t>
-      </w:r>
     </w:p>
     <w:p>
       <w:pPr>
@@ -1187,13 +1140,6 @@
           <w:szCs w:val="20"/>
         </w:rPr>
         <w:br/>
-      </w:r>
-      <w:r>
-        <w:rPr>
-          <w:sz w:val="20"/>
-          <w:szCs w:val="20"/>
-        </w:rPr>
-        <w:t>(Mandatory)</w:t>
       </w:r>
     </w:p>
     <w:p>
@@ -1930,7 +1876,6 @@
   <w:style w:type="character" w:default="1" w:styleId="DefaultParagraphFont">
     <w:name w:val="Default Paragraph Font"/>
     <w:uiPriority w:val="1"/>
-    <w:semiHidden/>
     <w:unhideWhenUsed/>
   </w:style>
   <w:style w:type="table" w:default="1" w:styleId="TableNormal">

</xml_diff>